<commit_message>
upload source codes and data sets
</commit_message>
<xml_diff>
--- a/release/Readme_v0.51.docx
+++ b/release/Readme_v0.51.docx
@@ -80,21 +80,153 @@
     <w:p>
       <w:pPr>
         <w:rPr>
-          <w:rFonts w:ascii="Arial" w:hAnsi="Arial" w:cs="Arial"/>
+          <w:rStyle w:val="Hyperlink"/>
           <w:sz w:val="16"/>
           <w:szCs w:val="16"/>
         </w:rPr>
       </w:pPr>
       <w:hyperlink r:id="rId7" w:history="1">
+        <w:proofErr w:type="spellStart"/>
         <w:r>
           <w:rPr>
             <w:rStyle w:val="Hyperlink"/>
             <w:sz w:val="16"/>
             <w:szCs w:val="16"/>
           </w:rPr>
-          <w:t>DLSim/release at main · asu-trans-ai-lab/DLSim · GitHub</w:t>
+          <w:t>DLSim</w:t>
+        </w:r>
+        <w:proofErr w:type="spellEnd"/>
+        <w:r>
+          <w:rPr>
+            <w:rStyle w:val="Hyperlink"/>
+            <w:sz w:val="16"/>
+            <w:szCs w:val="16"/>
+          </w:rPr>
+          <w:t xml:space="preserve">/release at main · </w:t>
+        </w:r>
+        <w:proofErr w:type="spellStart"/>
+        <w:r>
+          <w:rPr>
+            <w:rStyle w:val="Hyperlink"/>
+            <w:sz w:val="16"/>
+            <w:szCs w:val="16"/>
+          </w:rPr>
+          <w:t>asu</w:t>
+        </w:r>
+        <w:proofErr w:type="spellEnd"/>
+        <w:r>
+          <w:rPr>
+            <w:rStyle w:val="Hyperlink"/>
+            <w:sz w:val="16"/>
+            <w:szCs w:val="16"/>
+          </w:rPr>
+          <w:t>-trans-ai-lab/</w:t>
+        </w:r>
+        <w:proofErr w:type="spellStart"/>
+        <w:r>
+          <w:rPr>
+            <w:rStyle w:val="Hyperlink"/>
+            <w:sz w:val="16"/>
+            <w:szCs w:val="16"/>
+          </w:rPr>
+          <w:t>DLSim</w:t>
+        </w:r>
+        <w:proofErr w:type="spellEnd"/>
+        <w:r>
+          <w:rPr>
+            <w:rStyle w:val="Hyperlink"/>
+            <w:sz w:val="16"/>
+            <w:szCs w:val="16"/>
+          </w:rPr>
+          <w:t xml:space="preserve"> · GitHub</w:t>
         </w:r>
       </w:hyperlink>
+    </w:p>
+    <w:p>
+      <w:pPr>
+        <w:rPr>
+          <w:rStyle w:val="Hyperlink"/>
+          <w:sz w:val="16"/>
+          <w:szCs w:val="16"/>
+        </w:rPr>
+      </w:pPr>
+      <w:r>
+        <w:rPr>
+          <w:color w:val="0000FF"/>
+          <w:sz w:val="16"/>
+          <w:szCs w:val="16"/>
+          <w:u w:val="single"/>
+        </w:rPr>
+        <w:drawing>
+          <wp:inline distT="0" distB="0" distL="0" distR="0" wp14:anchorId="360BD17F" wp14:editId="3555BFB2">
+            <wp:extent cx="1359360" cy="1152129"/>
+            <wp:effectExtent l="0" t="0" r="0" b="0"/>
+            <wp:docPr id="36" name="Picture 23" descr="Diagram&#10;&#10;Description automatically generated">
+              <a:extLst xmlns:a="http://schemas.openxmlformats.org/drawingml/2006/main">
+                <a:ext uri="{FF2B5EF4-FFF2-40B4-BE49-F238E27FC236}">
+                  <a16:creationId xmlns:a16="http://schemas.microsoft.com/office/drawing/2014/main" id="{580126EA-B8AF-47EC-BB55-1410D4ED5F3C}"/>
+                </a:ext>
+              </a:extLst>
+            </wp:docPr>
+            <wp:cNvGraphicFramePr>
+              <a:graphicFrameLocks xmlns:a="http://schemas.openxmlformats.org/drawingml/2006/main" noChangeAspect="1"/>
+            </wp:cNvGraphicFramePr>
+            <a:graphic xmlns:a="http://schemas.openxmlformats.org/drawingml/2006/main">
+              <a:graphicData uri="http://schemas.openxmlformats.org/drawingml/2006/picture">
+                <pic:pic xmlns:pic="http://schemas.openxmlformats.org/drawingml/2006/picture">
+                  <pic:nvPicPr>
+                    <pic:cNvPr id="36" name="Picture 23" descr="Diagram&#10;&#10;Description automatically generated">
+                      <a:extLst>
+                        <a:ext uri="{FF2B5EF4-FFF2-40B4-BE49-F238E27FC236}">
+                          <a16:creationId xmlns:a16="http://schemas.microsoft.com/office/drawing/2014/main" id="{580126EA-B8AF-47EC-BB55-1410D4ED5F3C}"/>
+                        </a:ext>
+                      </a:extLst>
+                    </pic:cNvPr>
+                    <pic:cNvPicPr>
+                      <a:picLocks noChangeAspect="1" noChangeArrowheads="1"/>
+                    </pic:cNvPicPr>
+                  </pic:nvPicPr>
+                  <pic:blipFill>
+                    <a:blip r:embed="rId8" cstate="print"/>
+                    <a:srcRect/>
+                    <a:stretch>
+                      <a:fillRect/>
+                    </a:stretch>
+                  </pic:blipFill>
+                  <pic:spPr bwMode="auto">
+                    <a:xfrm>
+                      <a:off x="0" y="0"/>
+                      <a:ext cx="1359360" cy="1152129"/>
+                    </a:xfrm>
+                    <a:prstGeom prst="hexagon">
+                      <a:avLst>
+                        <a:gd name="adj" fmla="val 30127"/>
+                        <a:gd name="vf" fmla="val 115470"/>
+                      </a:avLst>
+                    </a:prstGeom>
+                    <a:noFill/>
+                    <a:ln w="9525">
+                      <a:noFill/>
+                      <a:miter lim="800000"/>
+                      <a:headEnd/>
+                      <a:tailEnd/>
+                    </a:ln>
+                  </pic:spPr>
+                </pic:pic>
+              </a:graphicData>
+            </a:graphic>
+          </wp:inline>
+        </w:drawing>
+      </w:r>
+    </w:p>
+    <w:p>
+      <w:pPr>
+        <w:rPr>
+          <w:rFonts w:ascii="Arial" w:hAnsi="Arial" w:cs="Arial"/>
+          <w:sz w:val="16"/>
+          <w:szCs w:val="16"/>
+        </w:rPr>
+      </w:pPr>
     </w:p>
     <w:p>
       <w:pPr>
@@ -136,14 +268,15 @@
         <w:tblLook w:val="04A0" w:firstRow="1" w:lastRow="0" w:firstColumn="1" w:lastColumn="0" w:noHBand="0" w:noVBand="1"/>
       </w:tblPr>
       <w:tblGrid>
-        <w:gridCol w:w="2765"/>
-        <w:gridCol w:w="2765"/>
-        <w:gridCol w:w="2766"/>
+        <w:gridCol w:w="2254"/>
+        <w:gridCol w:w="1674"/>
+        <w:gridCol w:w="2401"/>
+        <w:gridCol w:w="1967"/>
       </w:tblGrid>
       <w:tr>
         <w:tc>
           <w:tcPr>
-            <w:tcW w:w="2765" w:type="dxa"/>
+            <w:tcW w:w="2254" w:type="dxa"/>
           </w:tcPr>
           <w:p>
             <w:pPr>
@@ -165,7 +298,7 @@
         </w:tc>
         <w:tc>
           <w:tcPr>
-            <w:tcW w:w="2765" w:type="dxa"/>
+            <w:tcW w:w="1674" w:type="dxa"/>
           </w:tcPr>
           <w:p>
             <w:pPr>
@@ -181,13 +314,13 @@
                 <w:sz w:val="16"/>
                 <w:szCs w:val="16"/>
               </w:rPr>
-              <w:t>Lement</w:t>
+              <w:t>Elements</w:t>
             </w:r>
           </w:p>
         </w:tc>
         <w:tc>
           <w:tcPr>
-            <w:tcW w:w="2766" w:type="dxa"/>
+            <w:tcW w:w="2401" w:type="dxa"/>
           </w:tcPr>
           <w:p>
             <w:pPr>
@@ -204,6 +337,28 @@
                 <w:szCs w:val="16"/>
               </w:rPr>
               <w:t>GMNS file names</w:t>
+            </w:r>
+          </w:p>
+        </w:tc>
+        <w:tc>
+          <w:tcPr>
+            <w:tcW w:w="1967" w:type="dxa"/>
+          </w:tcPr>
+          <w:p>
+            <w:pPr>
+              <w:rPr>
+                <w:rFonts w:ascii="Arial" w:hAnsi="Arial" w:cs="Arial"/>
+                <w:sz w:val="16"/>
+                <w:szCs w:val="16"/>
+              </w:rPr>
+            </w:pPr>
+            <w:r>
+              <w:rPr>
+                <w:rFonts w:ascii="Arial" w:hAnsi="Arial" w:cs="Arial"/>
+                <w:sz w:val="16"/>
+                <w:szCs w:val="16"/>
+              </w:rPr>
+              <w:t>Learning Goals</w:t>
             </w:r>
           </w:p>
         </w:tc>
@@ -211,7 +366,7 @@
       <w:tr>
         <w:tc>
           <w:tcPr>
-            <w:tcW w:w="2765" w:type="dxa"/>
+            <w:tcW w:w="2254" w:type="dxa"/>
           </w:tcPr>
           <w:p>
             <w:pPr>
@@ -233,7 +388,7 @@
         </w:tc>
         <w:tc>
           <w:tcPr>
-            <w:tcW w:w="2765" w:type="dxa"/>
+            <w:tcW w:w="1674" w:type="dxa"/>
           </w:tcPr>
           <w:p>
             <w:pPr>
@@ -255,7 +410,7 @@
         </w:tc>
         <w:tc>
           <w:tcPr>
-            <w:tcW w:w="2766" w:type="dxa"/>
+            <w:tcW w:w="2401" w:type="dxa"/>
           </w:tcPr>
           <w:p>
             <w:pPr>
@@ -272,6 +427,28 @@
                 <w:szCs w:val="16"/>
               </w:rPr>
               <w:t xml:space="preserve">Node.csv, link.csv </w:t>
+            </w:r>
+          </w:p>
+        </w:tc>
+        <w:tc>
+          <w:tcPr>
+            <w:tcW w:w="1967" w:type="dxa"/>
+          </w:tcPr>
+          <w:p>
+            <w:pPr>
+              <w:rPr>
+                <w:rFonts w:ascii="Arial" w:hAnsi="Arial" w:cs="Arial"/>
+                <w:sz w:val="16"/>
+                <w:szCs w:val="16"/>
+              </w:rPr>
+            </w:pPr>
+            <w:r>
+              <w:rPr>
+                <w:rFonts w:ascii="Arial" w:hAnsi="Arial" w:cs="Arial"/>
+                <w:sz w:val="16"/>
+                <w:szCs w:val="16"/>
+              </w:rPr>
+              <w:t xml:space="preserve">Free-flow speed, capacity, multiresolution network </w:t>
             </w:r>
           </w:p>
         </w:tc>
@@ -279,7 +456,7 @@
       <w:tr>
         <w:tc>
           <w:tcPr>
-            <w:tcW w:w="2765" w:type="dxa"/>
+            <w:tcW w:w="2254" w:type="dxa"/>
           </w:tcPr>
           <w:p>
             <w:pPr>
@@ -301,7 +478,7 @@
         </w:tc>
         <w:tc>
           <w:tcPr>
-            <w:tcW w:w="2765" w:type="dxa"/>
+            <w:tcW w:w="1674" w:type="dxa"/>
           </w:tcPr>
           <w:p>
             <w:pPr>
@@ -323,7 +500,7 @@
         </w:tc>
         <w:tc>
           <w:tcPr>
-            <w:tcW w:w="2766" w:type="dxa"/>
+            <w:tcW w:w="2401" w:type="dxa"/>
           </w:tcPr>
           <w:p>
             <w:pPr>
@@ -339,7 +516,37 @@
                 <w:sz w:val="16"/>
                 <w:szCs w:val="16"/>
               </w:rPr>
-              <w:t>input_path.csv</w:t>
+              <w:t>demand</w:t>
+            </w:r>
+            <w:r>
+              <w:rPr>
+                <w:rFonts w:ascii="Arial" w:hAnsi="Arial" w:cs="Arial"/>
+                <w:sz w:val="16"/>
+                <w:szCs w:val="16"/>
+              </w:rPr>
+              <w:t>.csv</w:t>
+            </w:r>
+          </w:p>
+        </w:tc>
+        <w:tc>
+          <w:tcPr>
+            <w:tcW w:w="1967" w:type="dxa"/>
+          </w:tcPr>
+          <w:p>
+            <w:pPr>
+              <w:rPr>
+                <w:rFonts w:ascii="Arial" w:hAnsi="Arial" w:cs="Arial"/>
+                <w:sz w:val="16"/>
+                <w:szCs w:val="16"/>
+              </w:rPr>
+            </w:pPr>
+            <w:r>
+              <w:rPr>
+                <w:rFonts w:ascii="Arial" w:hAnsi="Arial" w:cs="Arial"/>
+                <w:sz w:val="16"/>
+                <w:szCs w:val="16"/>
+              </w:rPr>
+              <w:t xml:space="preserve">Zone structure, OD demand matrix mapping to road network </w:t>
             </w:r>
           </w:p>
         </w:tc>
@@ -347,7 +554,7 @@
       <w:tr>
         <w:tc>
           <w:tcPr>
-            <w:tcW w:w="2765" w:type="dxa"/>
+            <w:tcW w:w="2254" w:type="dxa"/>
           </w:tcPr>
           <w:p>
             <w:pPr>
@@ -369,7 +576,7 @@
         </w:tc>
         <w:tc>
           <w:tcPr>
-            <w:tcW w:w="2765" w:type="dxa"/>
+            <w:tcW w:w="1674" w:type="dxa"/>
           </w:tcPr>
           <w:p>
             <w:pPr>
@@ -391,7 +598,7 @@
         </w:tc>
         <w:tc>
           <w:tcPr>
-            <w:tcW w:w="2766" w:type="dxa"/>
+            <w:tcW w:w="2401" w:type="dxa"/>
           </w:tcPr>
           <w:p>
             <w:pPr>
@@ -407,7 +614,37 @@
                 <w:sz w:val="16"/>
                 <w:szCs w:val="16"/>
               </w:rPr>
-              <w:t xml:space="preserve">timing.csv, </w:t>
+              <w:t>Timing</w:t>
+            </w:r>
+            <w:r>
+              <w:rPr>
+                <w:rFonts w:ascii="Arial" w:hAnsi="Arial" w:cs="Arial"/>
+                <w:sz w:val="16"/>
+                <w:szCs w:val="16"/>
+              </w:rPr>
+              <w:t xml:space="preserve"> in link.csv</w:t>
+            </w:r>
+          </w:p>
+        </w:tc>
+        <w:tc>
+          <w:tcPr>
+            <w:tcW w:w="1967" w:type="dxa"/>
+          </w:tcPr>
+          <w:p>
+            <w:pPr>
+              <w:rPr>
+                <w:rFonts w:ascii="Arial" w:hAnsi="Arial" w:cs="Arial"/>
+                <w:sz w:val="16"/>
+                <w:szCs w:val="16"/>
+              </w:rPr>
+            </w:pPr>
+            <w:r>
+              <w:rPr>
+                <w:rFonts w:ascii="Arial" w:hAnsi="Arial" w:cs="Arial"/>
+                <w:sz w:val="16"/>
+                <w:szCs w:val="16"/>
+              </w:rPr>
+              <w:t>Micro</w:t>
             </w:r>
           </w:p>
         </w:tc>
@@ -415,7 +652,7 @@
       <w:tr>
         <w:tc>
           <w:tcPr>
-            <w:tcW w:w="2765" w:type="dxa"/>
+            <w:tcW w:w="2254" w:type="dxa"/>
           </w:tcPr>
           <w:p>
             <w:pPr>
@@ -437,7 +674,7 @@
         </w:tc>
         <w:tc>
           <w:tcPr>
-            <w:tcW w:w="2765" w:type="dxa"/>
+            <w:tcW w:w="1674" w:type="dxa"/>
           </w:tcPr>
           <w:p>
             <w:pPr>
@@ -459,7 +696,7 @@
         </w:tc>
         <w:tc>
           <w:tcPr>
-            <w:tcW w:w="2766" w:type="dxa"/>
+            <w:tcW w:w="2401" w:type="dxa"/>
           </w:tcPr>
           <w:p>
             <w:pPr>
@@ -477,13 +714,27 @@
               </w:rPr>
               <w:t xml:space="preserve">Setting </w:t>
             </w:r>
+          </w:p>
+        </w:tc>
+        <w:tc>
+          <w:tcPr>
+            <w:tcW w:w="1967" w:type="dxa"/>
+          </w:tcPr>
+          <w:p>
+            <w:pPr>
+              <w:rPr>
+                <w:rFonts w:ascii="Arial" w:hAnsi="Arial" w:cs="Arial"/>
+                <w:sz w:val="16"/>
+                <w:szCs w:val="16"/>
+              </w:rPr>
+            </w:pPr>
           </w:p>
         </w:tc>
       </w:tr>
       <w:tr>
         <w:tc>
           <w:tcPr>
-            <w:tcW w:w="2765" w:type="dxa"/>
+            <w:tcW w:w="2254" w:type="dxa"/>
           </w:tcPr>
           <w:p>
             <w:pPr>
@@ -499,21 +750,13 @@
                 <w:sz w:val="16"/>
                 <w:szCs w:val="16"/>
               </w:rPr>
-              <w:t>E</w:t>
-            </w:r>
-            <w:r>
-              <w:rPr>
-                <w:rFonts w:ascii="Arial" w:hAnsi="Arial" w:cs="Arial"/>
-                <w:sz w:val="16"/>
-                <w:szCs w:val="16"/>
-              </w:rPr>
-              <w:t>1</w:t>
+              <w:t>E1</w:t>
             </w:r>
           </w:p>
         </w:tc>
         <w:tc>
           <w:tcPr>
-            <w:tcW w:w="2765" w:type="dxa"/>
+            <w:tcW w:w="1674" w:type="dxa"/>
           </w:tcPr>
           <w:p>
             <w:pPr>
@@ -535,7 +778,7 @@
         </w:tc>
         <w:tc>
           <w:tcPr>
-            <w:tcW w:w="2766" w:type="dxa"/>
+            <w:tcW w:w="2401" w:type="dxa"/>
           </w:tcPr>
           <w:p>
             <w:pPr>
@@ -552,6 +795,28 @@
                 <w:szCs w:val="16"/>
               </w:rPr>
               <w:t>link_performance.csv,</w:t>
+            </w:r>
+          </w:p>
+        </w:tc>
+        <w:tc>
+          <w:tcPr>
+            <w:tcW w:w="1967" w:type="dxa"/>
+          </w:tcPr>
+          <w:p>
+            <w:pPr>
+              <w:rPr>
+                <w:rFonts w:ascii="Arial" w:hAnsi="Arial" w:cs="Arial"/>
+                <w:sz w:val="16"/>
+                <w:szCs w:val="16"/>
+              </w:rPr>
+            </w:pPr>
+            <w:r>
+              <w:rPr>
+                <w:rFonts w:ascii="Arial" w:hAnsi="Arial" w:cs="Arial"/>
+                <w:sz w:val="16"/>
+                <w:szCs w:val="16"/>
+              </w:rPr>
+              <w:t>Macro</w:t>
             </w:r>
           </w:p>
         </w:tc>
@@ -559,7 +824,7 @@
       <w:tr>
         <w:tc>
           <w:tcPr>
-            <w:tcW w:w="2765" w:type="dxa"/>
+            <w:tcW w:w="2254" w:type="dxa"/>
           </w:tcPr>
           <w:p>
             <w:pPr>
@@ -581,7 +846,7 @@
         </w:tc>
         <w:tc>
           <w:tcPr>
-            <w:tcW w:w="2765" w:type="dxa"/>
+            <w:tcW w:w="1674" w:type="dxa"/>
           </w:tcPr>
           <w:p>
             <w:pPr>
@@ -597,13 +862,21 @@
                 <w:sz w:val="16"/>
                 <w:szCs w:val="16"/>
               </w:rPr>
-              <w:t xml:space="preserve">Path output </w:t>
+              <w:t xml:space="preserve">Route assignment </w:t>
+            </w:r>
+            <w:r>
+              <w:rPr>
+                <w:rFonts w:ascii="Arial" w:hAnsi="Arial" w:cs="Arial"/>
+                <w:sz w:val="16"/>
+                <w:szCs w:val="16"/>
+              </w:rPr>
+              <w:t xml:space="preserve">output </w:t>
             </w:r>
           </w:p>
         </w:tc>
         <w:tc>
           <w:tcPr>
-            <w:tcW w:w="2766" w:type="dxa"/>
+            <w:tcW w:w="2401" w:type="dxa"/>
           </w:tcPr>
           <w:p>
             <w:pPr>
@@ -619,7 +892,37 @@
                 <w:sz w:val="16"/>
                 <w:szCs w:val="16"/>
               </w:rPr>
-              <w:t>path.csv</w:t>
+              <w:t>Route_assignment</w:t>
+            </w:r>
+            <w:r>
+              <w:rPr>
+                <w:rFonts w:ascii="Arial" w:hAnsi="Arial" w:cs="Arial"/>
+                <w:sz w:val="16"/>
+                <w:szCs w:val="16"/>
+              </w:rPr>
+              <w:t>.csv</w:t>
+            </w:r>
+          </w:p>
+        </w:tc>
+        <w:tc>
+          <w:tcPr>
+            <w:tcW w:w="1967" w:type="dxa"/>
+          </w:tcPr>
+          <w:p>
+            <w:pPr>
+              <w:rPr>
+                <w:rFonts w:ascii="Arial" w:hAnsi="Arial" w:cs="Arial"/>
+                <w:sz w:val="16"/>
+                <w:szCs w:val="16"/>
+              </w:rPr>
+            </w:pPr>
+            <w:r>
+              <w:rPr>
+                <w:rFonts w:ascii="Arial" w:hAnsi="Arial" w:cs="Arial"/>
+                <w:sz w:val="16"/>
+                <w:szCs w:val="16"/>
+              </w:rPr>
+              <w:t>Macro</w:t>
             </w:r>
           </w:p>
         </w:tc>
@@ -627,7 +930,7 @@
       <w:tr>
         <w:tc>
           <w:tcPr>
-            <w:tcW w:w="2765" w:type="dxa"/>
+            <w:tcW w:w="2254" w:type="dxa"/>
           </w:tcPr>
           <w:p>
             <w:pPr>
@@ -649,7 +952,7 @@
         </w:tc>
         <w:tc>
           <w:tcPr>
-            <w:tcW w:w="2765" w:type="dxa"/>
+            <w:tcW w:w="1674" w:type="dxa"/>
           </w:tcPr>
           <w:p>
             <w:pPr>
@@ -671,7 +974,7 @@
         </w:tc>
         <w:tc>
           <w:tcPr>
-            <w:tcW w:w="2766" w:type="dxa"/>
+            <w:tcW w:w="2401" w:type="dxa"/>
           </w:tcPr>
           <w:p>
             <w:pPr>
@@ -688,6 +991,36 @@
                 <w:szCs w:val="16"/>
               </w:rPr>
               <w:t>agent.csv</w:t>
+            </w:r>
+            <w:r>
+              <w:rPr>
+                <w:rFonts w:ascii="Arial" w:hAnsi="Arial" w:cs="Arial"/>
+                <w:sz w:val="16"/>
+                <w:szCs w:val="16"/>
+              </w:rPr>
+              <w:t xml:space="preserve">, </w:t>
+            </w:r>
+          </w:p>
+        </w:tc>
+        <w:tc>
+          <w:tcPr>
+            <w:tcW w:w="1967" w:type="dxa"/>
+          </w:tcPr>
+          <w:p>
+            <w:pPr>
+              <w:rPr>
+                <w:rFonts w:ascii="Arial" w:hAnsi="Arial" w:cs="Arial"/>
+                <w:sz w:val="16"/>
+                <w:szCs w:val="16"/>
+              </w:rPr>
+            </w:pPr>
+            <w:r>
+              <w:rPr>
+                <w:rFonts w:ascii="Arial" w:hAnsi="Arial" w:cs="Arial"/>
+                <w:sz w:val="16"/>
+                <w:szCs w:val="16"/>
+              </w:rPr>
+              <w:t>Agent</w:t>
             </w:r>
           </w:p>
         </w:tc>
@@ -695,7 +1028,7 @@
       <w:tr>
         <w:tc>
           <w:tcPr>
-            <w:tcW w:w="2765" w:type="dxa"/>
+            <w:tcW w:w="2254" w:type="dxa"/>
           </w:tcPr>
           <w:p>
             <w:pPr>
@@ -717,7 +1050,7 @@
         </w:tc>
         <w:tc>
           <w:tcPr>
-            <w:tcW w:w="2765" w:type="dxa"/>
+            <w:tcW w:w="1674" w:type="dxa"/>
           </w:tcPr>
           <w:p>
             <w:pPr>
@@ -739,7 +1072,7 @@
         </w:tc>
         <w:tc>
           <w:tcPr>
-            <w:tcW w:w="2766" w:type="dxa"/>
+            <w:tcW w:w="2401" w:type="dxa"/>
           </w:tcPr>
           <w:p>
             <w:pPr>
@@ -756,6 +1089,44 @@
                 <w:szCs w:val="16"/>
               </w:rPr>
               <w:t>trajectory.csv</w:t>
+            </w:r>
+            <w:r>
+              <w:rPr>
+                <w:rFonts w:ascii="Arial" w:hAnsi="Arial" w:cs="Arial"/>
+                <w:sz w:val="16"/>
+                <w:szCs w:val="16"/>
+              </w:rPr>
+              <w:t xml:space="preserve">, </w:t>
+            </w:r>
+            <w:r>
+              <w:rPr>
+                <w:rFonts w:ascii="Arial" w:hAnsi="Arial" w:cs="Arial"/>
+                <w:sz w:val="16"/>
+                <w:szCs w:val="16"/>
+              </w:rPr>
+              <w:t>trace.csv</w:t>
+            </w:r>
+          </w:p>
+        </w:tc>
+        <w:tc>
+          <w:tcPr>
+            <w:tcW w:w="1967" w:type="dxa"/>
+          </w:tcPr>
+          <w:p>
+            <w:pPr>
+              <w:rPr>
+                <w:rFonts w:ascii="Arial" w:hAnsi="Arial" w:cs="Arial"/>
+                <w:sz w:val="16"/>
+                <w:szCs w:val="16"/>
+              </w:rPr>
+            </w:pPr>
+            <w:r>
+              <w:rPr>
+                <w:rFonts w:ascii="Arial" w:hAnsi="Arial" w:cs="Arial"/>
+                <w:sz w:val="16"/>
+                <w:szCs w:val="16"/>
+              </w:rPr>
+              <w:t xml:space="preserve">Micro </w:t>
             </w:r>
           </w:p>
         </w:tc>
@@ -789,130 +1160,186 @@
     </w:p>
     <w:p>
       <w:pPr>
-        <w:ind w:firstLine="420"/>
-        <w:rPr>
-          <w:rFonts w:ascii="Arial" w:hAnsi="Arial" w:cs="Arial"/>
-          <w:sz w:val="16"/>
-          <w:szCs w:val="16"/>
-        </w:rPr>
-      </w:pPr>
-      <w:r>
-        <w:rPr>
-          <w:rFonts w:ascii="Arial" w:hAnsi="Arial" w:cs="Arial"/>
-          <w:sz w:val="16"/>
-          <w:szCs w:val="16"/>
-        </w:rPr>
-        <w:t>Export map.osm from OpenStreetMap</w:t>
-      </w:r>
-      <w:r>
-        <w:rPr>
-          <w:rFonts w:ascii="Arial" w:hAnsi="Arial" w:cs="Arial"/>
-          <w:sz w:val="16"/>
-          <w:szCs w:val="16"/>
-        </w:rPr>
-        <w:t xml:space="preserve"> and</w:t>
-      </w:r>
-      <w:r>
-        <w:rPr>
-          <w:rFonts w:ascii="Arial" w:hAnsi="Arial" w:cs="Arial"/>
-          <w:sz w:val="16"/>
-          <w:szCs w:val="16"/>
-        </w:rPr>
-        <w:t xml:space="preserve"> use osm2gmns to generate node.csv and link.csv with GMNS format</w:t>
-      </w:r>
-      <w:r>
-        <w:rPr>
-          <w:rFonts w:ascii="Arial" w:hAnsi="Arial" w:cs="Arial"/>
-          <w:sz w:val="16"/>
-          <w:szCs w:val="16"/>
-        </w:rPr>
-        <w:t xml:space="preserve"> for complete network. Then, use net2cell to generate cell based microscopic network.</w:t>
+        <w:pStyle w:val="Heading2"/>
+        <w:rPr>
+          <w:rFonts w:ascii="Arial" w:hAnsi="Arial" w:cs="Arial"/>
+          <w:sz w:val="16"/>
+          <w:szCs w:val="16"/>
+        </w:rPr>
+      </w:pPr>
+      <w:r>
+        <w:rPr>
+          <w:rFonts w:ascii="Arial" w:hAnsi="Arial" w:cs="Arial"/>
+          <w:sz w:val="16"/>
+          <w:szCs w:val="16"/>
+        </w:rPr>
+        <w:t>2. Demand Generation</w:t>
       </w:r>
     </w:p>
     <w:p>
       <w:pPr>
-        <w:ind w:firstLine="420"/>
-        <w:rPr>
-          <w:rFonts w:ascii="Arial" w:hAnsi="Arial" w:cs="Arial"/>
-          <w:sz w:val="16"/>
-          <w:szCs w:val="16"/>
-        </w:rPr>
-      </w:pPr>
-      <w:r>
-        <w:rPr>
-          <w:rFonts w:ascii="Arial" w:hAnsi="Arial" w:cs="Arial"/>
-          <w:sz w:val="16"/>
-          <w:szCs w:val="16"/>
-        </w:rPr>
-        <w:t>Here are some steps to process network information.</w:t>
+        <w:pStyle w:val="Heading2"/>
+        <w:rPr>
+          <w:rFonts w:ascii="Arial" w:hAnsi="Arial" w:cs="Arial"/>
+          <w:sz w:val="16"/>
+          <w:szCs w:val="16"/>
+        </w:rPr>
+      </w:pPr>
+      <w:r>
+        <w:rPr>
+          <w:rFonts w:ascii="Arial" w:hAnsi="Arial" w:cs="Arial"/>
+          <w:sz w:val="16"/>
+          <w:szCs w:val="16"/>
+        </w:rPr>
+        <w:t>3. Traffic Signal</w:t>
       </w:r>
     </w:p>
     <w:p>
       <w:pPr>
-        <w:pStyle w:val="ListParagraph"/>
-        <w:numPr>
-          <w:ilvl w:val="0"/>
-          <w:numId w:val="3"/>
-        </w:numPr>
-        <w:rPr>
-          <w:rFonts w:ascii="Arial" w:hAnsi="Arial" w:cs="Arial"/>
-          <w:sz w:val="16"/>
-          <w:szCs w:val="16"/>
-        </w:rPr>
-      </w:pPr>
-      <w:r>
-        <w:rPr>
-          <w:rFonts w:ascii="Arial" w:hAnsi="Arial" w:cs="Arial"/>
-          <w:sz w:val="16"/>
-          <w:szCs w:val="16"/>
-        </w:rPr>
-        <w:t>Change the unit of length (from meters to km)</w:t>
-      </w:r>
-      <w:r>
-        <w:rPr>
-          <w:rFonts w:ascii="Arial" w:hAnsi="Arial" w:cs="Arial"/>
-          <w:sz w:val="16"/>
-          <w:szCs w:val="16"/>
-        </w:rPr>
-        <w:t xml:space="preserve"> in link.csv</w:t>
-      </w:r>
-      <w:r>
-        <w:rPr>
-          <w:rFonts w:ascii="Arial" w:hAnsi="Arial" w:cs="Arial"/>
-          <w:sz w:val="16"/>
-          <w:szCs w:val="16"/>
-        </w:rPr>
-        <w:t>.</w:t>
+        <w:pStyle w:val="Heading2"/>
+        <w:rPr>
+          <w:rFonts w:ascii="Arial" w:hAnsi="Arial" w:cs="Arial"/>
+          <w:sz w:val="16"/>
+          <w:szCs w:val="16"/>
+        </w:rPr>
+      </w:pPr>
+      <w:r>
+        <w:rPr>
+          <w:rFonts w:ascii="Arial" w:hAnsi="Arial" w:cs="Arial"/>
+          <w:sz w:val="16"/>
+          <w:szCs w:val="16"/>
+        </w:rPr>
+        <w:t xml:space="preserve">4. Traffic assignment </w:t>
+      </w:r>
+      <w:r>
+        <w:rPr>
+          <w:rFonts w:ascii="Arial" w:hAnsi="Arial" w:cs="Arial"/>
+          <w:sz w:val="16"/>
+          <w:szCs w:val="16"/>
+        </w:rPr>
+        <w:t xml:space="preserve">and simulation </w:t>
       </w:r>
     </w:p>
     <w:p>
       <w:pPr>
-        <w:pStyle w:val="ListParagraph"/>
-        <w:numPr>
-          <w:ilvl w:val="0"/>
-          <w:numId w:val="3"/>
-        </w:numPr>
-        <w:rPr>
-          <w:rFonts w:ascii="Arial" w:hAnsi="Arial" w:cs="Arial"/>
-          <w:sz w:val="16"/>
-          <w:szCs w:val="16"/>
-        </w:rPr>
-      </w:pPr>
-      <w:r>
-        <w:rPr>
-          <w:rFonts w:ascii="Arial" w:hAnsi="Arial" w:cs="Arial"/>
-          <w:sz w:val="16"/>
-          <w:szCs w:val="16"/>
-        </w:rPr>
-        <w:t>Give default values of free_speed, capacity and vdf_tt</w:t>
-      </w:r>
-      <w:r>
-        <w:rPr>
-          <w:rFonts w:ascii="Arial" w:hAnsi="Arial" w:cs="Arial"/>
-          <w:sz w:val="16"/>
-          <w:szCs w:val="16"/>
-        </w:rPr>
-        <w:t xml:space="preserve"> in link.csv</w:t>
+        <w:ind w:firstLine="420"/>
+        <w:rPr>
+          <w:rFonts w:ascii="Arial" w:hAnsi="Arial" w:cs="Arial"/>
+          <w:sz w:val="16"/>
+          <w:szCs w:val="16"/>
+        </w:rPr>
+      </w:pPr>
+      <w:r>
+        <w:rPr>
+          <w:rFonts w:ascii="Arial" w:hAnsi="Arial" w:cs="Arial"/>
+          <w:sz w:val="16"/>
+          <w:szCs w:val="16"/>
+        </w:rPr>
+        <w:t>W</w:t>
+      </w:r>
+      <w:r>
+        <w:rPr>
+          <w:rFonts w:ascii="Arial" w:hAnsi="Arial" w:cs="Arial"/>
+          <w:sz w:val="16"/>
+          <w:szCs w:val="16"/>
+        </w:rPr>
+        <w:t>ork on cell-based</w:t>
+      </w:r>
+      <w:r>
+        <w:rPr>
+          <w:rFonts w:ascii="Arial" w:hAnsi="Arial" w:cs="Arial"/>
+          <w:sz w:val="16"/>
+          <w:szCs w:val="16"/>
+        </w:rPr>
+        <w:t xml:space="preserve"> </w:t>
+      </w:r>
+      <w:r>
+        <w:rPr>
+          <w:rFonts w:ascii="Arial" w:hAnsi="Arial" w:cs="Arial"/>
+          <w:sz w:val="16"/>
+          <w:szCs w:val="16"/>
+        </w:rPr>
+        <w:t>path</w:t>
+      </w:r>
+      <w:r>
+        <w:rPr>
+          <w:rFonts w:ascii="Arial" w:hAnsi="Arial" w:cs="Arial"/>
+          <w:sz w:val="16"/>
+          <w:szCs w:val="16"/>
+        </w:rPr>
+        <w:t>. U</w:t>
+      </w:r>
+      <w:r>
+        <w:rPr>
+          <w:rFonts w:ascii="Arial" w:hAnsi="Arial" w:cs="Arial"/>
+          <w:sz w:val="16"/>
+          <w:szCs w:val="16"/>
+        </w:rPr>
+        <w:t>se 0.1 sec as simulation interval</w:t>
+      </w:r>
+      <w:r>
+        <w:rPr>
+          <w:rFonts w:ascii="Arial" w:hAnsi="Arial" w:cs="Arial"/>
+          <w:sz w:val="16"/>
+          <w:szCs w:val="16"/>
+        </w:rPr>
+        <w:t xml:space="preserve"> and </w:t>
+      </w:r>
+      <w:r>
+        <w:rPr>
+          <w:rFonts w:ascii="Arial" w:hAnsi="Arial" w:cs="Arial"/>
+          <w:sz w:val="16"/>
+          <w:szCs w:val="16"/>
+        </w:rPr>
+        <w:t>simple spatial queue (CA)</w:t>
+      </w:r>
+      <w:r>
+        <w:rPr>
+          <w:rFonts w:ascii="Arial" w:hAnsi="Arial" w:cs="Arial"/>
+          <w:sz w:val="16"/>
+          <w:szCs w:val="16"/>
+        </w:rPr>
+        <w:t>. in addition, we also</w:t>
+      </w:r>
+      <w:r>
+        <w:rPr>
+          <w:rFonts w:ascii="Arial" w:hAnsi="Arial" w:cs="Arial"/>
+          <w:sz w:val="16"/>
+          <w:szCs w:val="16"/>
+        </w:rPr>
+        <w:t xml:space="preserve"> need a simple strategy to </w:t>
+      </w:r>
+      <w:r>
+        <w:rPr>
+          <w:rFonts w:ascii="Arial" w:hAnsi="Arial" w:cs="Arial"/>
+          <w:sz w:val="16"/>
+          <w:szCs w:val="16"/>
+        </w:rPr>
+        <w:t>determine</w:t>
+      </w:r>
+      <w:r>
+        <w:rPr>
+          <w:rFonts w:ascii="Arial" w:hAnsi="Arial" w:cs="Arial"/>
+          <w:sz w:val="16"/>
+          <w:szCs w:val="16"/>
+        </w:rPr>
+        <w:t xml:space="preserve"> reaction time tau</w:t>
+      </w:r>
+      <w:r>
+        <w:rPr>
+          <w:rFonts w:ascii="Arial" w:hAnsi="Arial" w:cs="Arial"/>
+          <w:sz w:val="16"/>
+          <w:szCs w:val="16"/>
+        </w:rPr>
+        <w:t xml:space="preserve"> to </w:t>
+      </w:r>
+      <w:r>
+        <w:rPr>
+          <w:rFonts w:ascii="Arial" w:hAnsi="Arial" w:cs="Arial"/>
+          <w:sz w:val="16"/>
+          <w:szCs w:val="16"/>
+        </w:rPr>
+        <w:t>consider time-dependent speed reduction</w:t>
       </w:r>
       <w:r>
         <w:rPr>
@@ -925,247 +1352,6 @@
     </w:p>
     <w:p>
       <w:pPr>
-        <w:pStyle w:val="ListParagraph"/>
-        <w:numPr>
-          <w:ilvl w:val="0"/>
-          <w:numId w:val="3"/>
-        </w:numPr>
-        <w:rPr>
-          <w:rFonts w:ascii="Arial" w:hAnsi="Arial" w:cs="Arial"/>
-          <w:sz w:val="16"/>
-          <w:szCs w:val="16"/>
-        </w:rPr>
-      </w:pPr>
-      <w:r>
-        <w:rPr>
-          <w:rFonts w:ascii="Arial" w:hAnsi="Arial" w:cs="Arial"/>
-          <w:sz w:val="16"/>
-          <w:szCs w:val="16"/>
-        </w:rPr>
-        <w:t>Lane change penalty</w:t>
-      </w:r>
-      <w:r>
-        <w:rPr>
-          <w:rFonts w:ascii="Arial" w:hAnsi="Arial" w:cs="Arial"/>
-          <w:sz w:val="16"/>
-          <w:szCs w:val="16"/>
-        </w:rPr>
-        <w:t xml:space="preserve"> in link.csv</w:t>
-      </w:r>
-      <w:r>
-        <w:rPr>
-          <w:rFonts w:ascii="Arial" w:hAnsi="Arial" w:cs="Arial"/>
-          <w:sz w:val="16"/>
-          <w:szCs w:val="16"/>
-        </w:rPr>
-        <w:t>.</w:t>
-      </w:r>
-    </w:p>
-    <w:p>
-      <w:pPr>
-        <w:pStyle w:val="ListParagraph"/>
-        <w:numPr>
-          <w:ilvl w:val="0"/>
-          <w:numId w:val="3"/>
-        </w:numPr>
-        <w:rPr>
-          <w:rFonts w:ascii="Arial" w:hAnsi="Arial" w:cs="Arial"/>
-          <w:sz w:val="16"/>
-          <w:szCs w:val="16"/>
-        </w:rPr>
-      </w:pPr>
-      <w:r>
-        <w:rPr>
-          <w:rFonts w:ascii="Arial" w:hAnsi="Arial" w:cs="Arial"/>
-          <w:sz w:val="16"/>
-          <w:szCs w:val="16"/>
-        </w:rPr>
-        <w:t>Use model cell_code to select subarea node.csv and link.csv.</w:t>
-      </w:r>
-    </w:p>
-    <w:p>
-      <w:pPr>
-        <w:pStyle w:val="Heading2"/>
-        <w:rPr>
-          <w:rFonts w:ascii="Arial" w:hAnsi="Arial" w:cs="Arial"/>
-          <w:sz w:val="16"/>
-          <w:szCs w:val="16"/>
-        </w:rPr>
-      </w:pPr>
-      <w:r>
-        <w:rPr>
-          <w:rFonts w:ascii="Arial" w:hAnsi="Arial" w:cs="Arial"/>
-          <w:sz w:val="16"/>
-          <w:szCs w:val="16"/>
-        </w:rPr>
-        <w:t>2. Demand Generation</w:t>
-      </w:r>
-    </w:p>
-    <w:p>
-      <w:pPr>
-        <w:ind w:firstLine="420"/>
-        <w:rPr>
-          <w:rFonts w:ascii="Arial" w:hAnsi="Arial" w:cs="Arial"/>
-          <w:sz w:val="16"/>
-          <w:szCs w:val="16"/>
-        </w:rPr>
-      </w:pPr>
-      <w:r>
-        <w:rPr>
-          <w:rFonts w:ascii="Arial" w:hAnsi="Arial" w:cs="Arial"/>
-          <w:sz w:val="16"/>
-          <w:szCs w:val="16"/>
-        </w:rPr>
-        <w:t>Use trace2route to generate cell based path</w:t>
-      </w:r>
-      <w:r>
-        <w:rPr>
-          <w:rFonts w:ascii="Arial" w:hAnsi="Arial" w:cs="Arial"/>
-          <w:sz w:val="16"/>
-          <w:szCs w:val="16"/>
-        </w:rPr>
-        <w:t>s</w:t>
-      </w:r>
-      <w:r>
-        <w:rPr>
-          <w:rFonts w:ascii="Arial" w:hAnsi="Arial" w:cs="Arial"/>
-          <w:sz w:val="16"/>
-          <w:szCs w:val="16"/>
-        </w:rPr>
-        <w:t xml:space="preserve"> based on macro network data. Here are some detailed steps.</w:t>
-      </w:r>
-    </w:p>
-    <w:p>
-      <w:pPr>
-        <w:pStyle w:val="ListParagraph"/>
-        <w:numPr>
-          <w:ilvl w:val="0"/>
-          <w:numId w:val="4"/>
-        </w:numPr>
-        <w:rPr>
-          <w:rFonts w:ascii="Arial" w:hAnsi="Arial" w:cs="Arial"/>
-          <w:sz w:val="16"/>
-          <w:szCs w:val="16"/>
-        </w:rPr>
-      </w:pPr>
-      <w:r>
-        <w:rPr>
-          <w:rFonts w:ascii="Arial" w:hAnsi="Arial" w:cs="Arial"/>
-          <w:sz w:val="16"/>
-          <w:szCs w:val="16"/>
-        </w:rPr>
-        <w:t xml:space="preserve">Obtain input_agent.csv from the macroscopic </w:t>
-      </w:r>
-      <w:r>
-        <w:rPr>
-          <w:rFonts w:ascii="Arial" w:hAnsi="Arial" w:cs="Arial"/>
-          <w:sz w:val="16"/>
-          <w:szCs w:val="16"/>
-        </w:rPr>
-        <w:t xml:space="preserve">regional </w:t>
-      </w:r>
-      <w:r>
-        <w:rPr>
-          <w:rFonts w:ascii="Arial" w:hAnsi="Arial" w:cs="Arial"/>
-          <w:sz w:val="16"/>
-          <w:szCs w:val="16"/>
-        </w:rPr>
-        <w:t xml:space="preserve">network </w:t>
-      </w:r>
-      <w:r>
-        <w:rPr>
-          <w:rFonts w:ascii="Arial" w:hAnsi="Arial" w:cs="Arial"/>
-          <w:sz w:val="16"/>
-          <w:szCs w:val="16"/>
-        </w:rPr>
-        <w:t xml:space="preserve">from </w:t>
-      </w:r>
-      <w:r>
-        <w:rPr>
-          <w:rFonts w:ascii="Arial" w:hAnsi="Arial" w:cs="Arial"/>
-          <w:sz w:val="16"/>
-          <w:szCs w:val="16"/>
-        </w:rPr>
-        <w:t>or GPS traces</w:t>
-      </w:r>
-    </w:p>
-    <w:p>
-      <w:pPr>
-        <w:pStyle w:val="ListParagraph"/>
-        <w:numPr>
-          <w:ilvl w:val="0"/>
-          <w:numId w:val="4"/>
-        </w:numPr>
-        <w:rPr>
-          <w:rFonts w:ascii="Arial" w:hAnsi="Arial" w:cs="Arial"/>
-          <w:sz w:val="16"/>
-          <w:szCs w:val="16"/>
-        </w:rPr>
-      </w:pPr>
-      <w:r>
-        <w:rPr>
-          <w:rFonts w:ascii="Arial" w:hAnsi="Arial" w:cs="Arial"/>
-          <w:sz w:val="16"/>
-          <w:szCs w:val="16"/>
-        </w:rPr>
-        <w:t>Use trace2route to generate the map matched sequence in output_agent.csv</w:t>
-      </w:r>
-    </w:p>
-    <w:p>
-      <w:pPr>
-        <w:pStyle w:val="ListParagraph"/>
-        <w:numPr>
-          <w:ilvl w:val="0"/>
-          <w:numId w:val="4"/>
-        </w:numPr>
-        <w:rPr>
-          <w:rFonts w:ascii="Arial" w:hAnsi="Arial" w:cs="Arial"/>
-          <w:sz w:val="16"/>
-          <w:szCs w:val="16"/>
-        </w:rPr>
-      </w:pPr>
-      <w:r>
-        <w:rPr>
-          <w:rFonts w:ascii="Arial" w:hAnsi="Arial" w:cs="Arial"/>
-          <w:sz w:val="16"/>
-          <w:szCs w:val="16"/>
-        </w:rPr>
-        <w:t>Rename output_agent.csv to input_path.csv add path_id field, according to settings.csv and add fields, o_zone_id, d_zone_id as the node numbers</w:t>
-      </w:r>
-    </w:p>
-    <w:p>
-      <w:pPr>
-        <w:pStyle w:val="ListParagraph"/>
-        <w:numPr>
-          <w:ilvl w:val="0"/>
-          <w:numId w:val="4"/>
-        </w:numPr>
-        <w:rPr>
-          <w:rFonts w:ascii="Arial" w:hAnsi="Arial" w:cs="Arial"/>
-          <w:sz w:val="16"/>
-          <w:szCs w:val="16"/>
-        </w:rPr>
-      </w:pPr>
-      <w:r>
-        <w:rPr>
-          <w:rFonts w:ascii="Arial" w:hAnsi="Arial" w:cs="Arial"/>
-          <w:sz w:val="16"/>
-          <w:szCs w:val="16"/>
-        </w:rPr>
-        <w:t>A</w:t>
-      </w:r>
-      <w:r>
-        <w:rPr>
-          <w:rFonts w:ascii="Arial" w:hAnsi="Arial" w:cs="Arial"/>
-          <w:sz w:val="16"/>
-          <w:szCs w:val="16"/>
-        </w:rPr>
-        <w:t>dd values for zone_id for those selected origin and destination nodes in input_path.csv</w:t>
-      </w:r>
-    </w:p>
-    <w:p>
-      <w:pPr>
-        <w:pStyle w:val="Heading2"/>
         <w:rPr>
           <w:rFonts w:ascii="Arial" w:hAnsi="Arial" w:cs="Arial"/>
           <w:sz w:val="16"/>
@@ -1179,229 +1365,6 @@
           <w:szCs w:val="16"/>
         </w:rPr>
         <w:lastRenderedPageBreak/>
-        <w:t>3. Traffic Signal</w:t>
-      </w:r>
-    </w:p>
-    <w:p>
-      <w:pPr>
-        <w:ind w:firstLine="420"/>
-        <w:rPr>
-          <w:rFonts w:ascii="Arial" w:hAnsi="Arial" w:cs="Arial"/>
-          <w:sz w:val="16"/>
-          <w:szCs w:val="16"/>
-        </w:rPr>
-      </w:pPr>
-      <w:r>
-        <w:rPr>
-          <w:rFonts w:ascii="Arial" w:hAnsi="Arial" w:cs="Arial"/>
-          <w:sz w:val="16"/>
-          <w:szCs w:val="16"/>
-        </w:rPr>
-        <w:t>We already have signal control (vol2timing) modules to read the signal timing. Here are main_node_id</w:t>
-      </w:r>
-      <w:r>
-        <w:rPr>
-          <w:rFonts w:ascii="Arial" w:hAnsi="Arial" w:cs="Arial"/>
-          <w:sz w:val="16"/>
-          <w:szCs w:val="16"/>
-        </w:rPr>
-        <w:t xml:space="preserve"> field</w:t>
-      </w:r>
-      <w:r>
-        <w:rPr>
-          <w:rFonts w:ascii="Arial" w:hAnsi="Arial" w:cs="Arial"/>
-          <w:sz w:val="16"/>
-          <w:szCs w:val="16"/>
-        </w:rPr>
-        <w:t xml:space="preserve"> and movement </w:t>
-      </w:r>
-      <w:r>
-        <w:rPr>
-          <w:rFonts w:ascii="Arial" w:hAnsi="Arial" w:cs="Arial"/>
-          <w:sz w:val="16"/>
-          <w:szCs w:val="16"/>
-        </w:rPr>
-        <w:t xml:space="preserve">field </w:t>
-      </w:r>
-      <w:r>
-        <w:rPr>
-          <w:rFonts w:ascii="Arial" w:hAnsi="Arial" w:cs="Arial"/>
-          <w:sz w:val="16"/>
-          <w:szCs w:val="16"/>
-        </w:rPr>
-        <w:t>in link.csv. Then, use vol2timing to read timing.csv to simulate signal timing.</w:t>
-      </w:r>
-    </w:p>
-    <w:p>
-      <w:pPr>
-        <w:pStyle w:val="Heading2"/>
-        <w:rPr>
-          <w:rFonts w:ascii="Arial" w:hAnsi="Arial" w:cs="Arial"/>
-          <w:sz w:val="16"/>
-          <w:szCs w:val="16"/>
-        </w:rPr>
-      </w:pPr>
-      <w:r>
-        <w:rPr>
-          <w:rFonts w:ascii="Arial" w:hAnsi="Arial" w:cs="Arial"/>
-          <w:sz w:val="16"/>
-          <w:szCs w:val="16"/>
-        </w:rPr>
-        <w:t xml:space="preserve">4. Traffic assignment </w:t>
-      </w:r>
-      <w:r>
-        <w:rPr>
-          <w:rFonts w:ascii="Arial" w:hAnsi="Arial" w:cs="Arial"/>
-          <w:sz w:val="16"/>
-          <w:szCs w:val="16"/>
-        </w:rPr>
-        <w:t xml:space="preserve">and simulation </w:t>
-      </w:r>
-    </w:p>
-    <w:p>
-      <w:pPr>
-        <w:ind w:firstLine="420"/>
-        <w:rPr>
-          <w:rFonts w:ascii="Arial" w:hAnsi="Arial" w:cs="Arial"/>
-          <w:sz w:val="16"/>
-          <w:szCs w:val="16"/>
-        </w:rPr>
-      </w:pPr>
-      <w:r>
-        <w:rPr>
-          <w:rFonts w:ascii="Arial" w:hAnsi="Arial" w:cs="Arial"/>
-          <w:sz w:val="16"/>
-          <w:szCs w:val="16"/>
-        </w:rPr>
-        <w:t>W</w:t>
-      </w:r>
-      <w:r>
-        <w:rPr>
-          <w:rFonts w:ascii="Arial" w:hAnsi="Arial" w:cs="Arial"/>
-          <w:sz w:val="16"/>
-          <w:szCs w:val="16"/>
-        </w:rPr>
-        <w:t>ork on cell-based</w:t>
-      </w:r>
-      <w:r>
-        <w:rPr>
-          <w:rFonts w:ascii="Arial" w:hAnsi="Arial" w:cs="Arial"/>
-          <w:sz w:val="16"/>
-          <w:szCs w:val="16"/>
-        </w:rPr>
-        <w:t xml:space="preserve"> </w:t>
-      </w:r>
-      <w:r>
-        <w:rPr>
-          <w:rFonts w:ascii="Arial" w:hAnsi="Arial" w:cs="Arial"/>
-          <w:sz w:val="16"/>
-          <w:szCs w:val="16"/>
-        </w:rPr>
-        <w:t>path</w:t>
-      </w:r>
-      <w:r>
-        <w:rPr>
-          <w:rFonts w:ascii="Arial" w:hAnsi="Arial" w:cs="Arial"/>
-          <w:sz w:val="16"/>
-          <w:szCs w:val="16"/>
-        </w:rPr>
-        <w:t>. U</w:t>
-      </w:r>
-      <w:r>
-        <w:rPr>
-          <w:rFonts w:ascii="Arial" w:hAnsi="Arial" w:cs="Arial"/>
-          <w:sz w:val="16"/>
-          <w:szCs w:val="16"/>
-        </w:rPr>
-        <w:t>se 0.1 sec as simulation interval</w:t>
-      </w:r>
-      <w:r>
-        <w:rPr>
-          <w:rFonts w:ascii="Arial" w:hAnsi="Arial" w:cs="Arial"/>
-          <w:sz w:val="16"/>
-          <w:szCs w:val="16"/>
-        </w:rPr>
-        <w:t xml:space="preserve"> and </w:t>
-      </w:r>
-      <w:r>
-        <w:rPr>
-          <w:rFonts w:ascii="Arial" w:hAnsi="Arial" w:cs="Arial"/>
-          <w:sz w:val="16"/>
-          <w:szCs w:val="16"/>
-        </w:rPr>
-        <w:t>simple spatial queue (CA)</w:t>
-      </w:r>
-      <w:r>
-        <w:rPr>
-          <w:rFonts w:ascii="Arial" w:hAnsi="Arial" w:cs="Arial"/>
-          <w:sz w:val="16"/>
-          <w:szCs w:val="16"/>
-        </w:rPr>
-        <w:t>. in addition, we also</w:t>
-      </w:r>
-      <w:r>
-        <w:rPr>
-          <w:rFonts w:ascii="Arial" w:hAnsi="Arial" w:cs="Arial"/>
-          <w:sz w:val="16"/>
-          <w:szCs w:val="16"/>
-        </w:rPr>
-        <w:t xml:space="preserve"> need a simple strategy to </w:t>
-      </w:r>
-      <w:r>
-        <w:rPr>
-          <w:rFonts w:ascii="Arial" w:hAnsi="Arial" w:cs="Arial"/>
-          <w:sz w:val="16"/>
-          <w:szCs w:val="16"/>
-        </w:rPr>
-        <w:t>determine</w:t>
-      </w:r>
-      <w:r>
-        <w:rPr>
-          <w:rFonts w:ascii="Arial" w:hAnsi="Arial" w:cs="Arial"/>
-          <w:sz w:val="16"/>
-          <w:szCs w:val="16"/>
-        </w:rPr>
-        <w:t xml:space="preserve"> reaction time tau</w:t>
-      </w:r>
-      <w:r>
-        <w:rPr>
-          <w:rFonts w:ascii="Arial" w:hAnsi="Arial" w:cs="Arial"/>
-          <w:sz w:val="16"/>
-          <w:szCs w:val="16"/>
-        </w:rPr>
-        <w:t xml:space="preserve"> to </w:t>
-      </w:r>
-      <w:r>
-        <w:rPr>
-          <w:rFonts w:ascii="Arial" w:hAnsi="Arial" w:cs="Arial"/>
-          <w:sz w:val="16"/>
-          <w:szCs w:val="16"/>
-        </w:rPr>
-        <w:t>consider time-dependent speed reduction</w:t>
-      </w:r>
-      <w:r>
-        <w:rPr>
-          <w:rFonts w:ascii="Arial" w:hAnsi="Arial" w:cs="Arial"/>
-          <w:sz w:val="16"/>
-          <w:szCs w:val="16"/>
-        </w:rPr>
-        <w:t>.</w:t>
-      </w:r>
-    </w:p>
-    <w:p>
-      <w:pPr>
-        <w:rPr>
-          <w:rFonts w:ascii="Arial" w:hAnsi="Arial" w:cs="Arial"/>
-          <w:sz w:val="16"/>
-          <w:szCs w:val="16"/>
-        </w:rPr>
-      </w:pPr>
-      <w:r>
-        <w:rPr>
-          <w:rFonts w:ascii="Arial" w:hAnsi="Arial" w:cs="Arial"/>
-          <w:sz w:val="16"/>
-          <w:szCs w:val="16"/>
-        </w:rPr>
         <w:t>R</w:t>
       </w:r>
       <w:r>
@@ -1472,7 +1435,7 @@
                     <pic:cNvPicPr/>
                   </pic:nvPicPr>
                   <pic:blipFill>
-                    <a:blip r:embed="rId8" cstate="print">
+                    <a:blip r:embed="rId9" cstate="print">
                       <a:extLst>
                         <a:ext uri="{28A0092B-C50C-407E-A947-70E740481C1C}">
                           <a14:useLocalDpi xmlns:a14="http://schemas.microsoft.com/office/drawing/2010/main" val="0"/>
@@ -1786,6 +1749,7 @@
         </w:rPr>
         <w:t xml:space="preserve">visualized in </w:t>
       </w:r>
+      <w:proofErr w:type="spellStart"/>
       <w:r>
         <w:rPr>
           <w:rFonts w:ascii="Arial" w:hAnsi="Arial" w:cs="Arial"/>
@@ -1800,7 +1764,34 @@
           <w:sz w:val="16"/>
           <w:szCs w:val="16"/>
         </w:rPr>
-        <w:t>exta -&gt;agent diaglog)</w:t>
+        <w:t>exta</w:t>
+      </w:r>
+      <w:proofErr w:type="spellEnd"/>
+      <w:r>
+        <w:rPr>
+          <w:rFonts w:ascii="Arial" w:hAnsi="Arial" w:cs="Arial"/>
+          <w:sz w:val="16"/>
+          <w:szCs w:val="16"/>
+        </w:rPr>
+        <w:t xml:space="preserve"> -&gt;agent </w:t>
+      </w:r>
+      <w:proofErr w:type="spellStart"/>
+      <w:r>
+        <w:rPr>
+          <w:rFonts w:ascii="Arial" w:hAnsi="Arial" w:cs="Arial"/>
+          <w:sz w:val="16"/>
+          <w:szCs w:val="16"/>
+        </w:rPr>
+        <w:t>diaglog</w:t>
+      </w:r>
+      <w:proofErr w:type="spellEnd"/>
+      <w:r>
+        <w:rPr>
+          <w:rFonts w:ascii="Arial" w:hAnsi="Arial" w:cs="Arial"/>
+          <w:sz w:val="16"/>
+          <w:szCs w:val="16"/>
+        </w:rPr>
+        <w:t>)</w:t>
       </w:r>
     </w:p>
     <w:p>
@@ -1833,7 +1824,25 @@
           <w:sz w:val="16"/>
           <w:szCs w:val="16"/>
         </w:rPr>
-        <w:t>with different vehicles with different departure times from simulation step (visualized in nexta -&gt;agent dialog)</w:t>
+        <w:t xml:space="preserve">with different vehicles with different departure times from simulation step (visualized in </w:t>
+      </w:r>
+      <w:proofErr w:type="spellStart"/>
+      <w:r>
+        <w:rPr>
+          <w:rFonts w:ascii="Arial" w:hAnsi="Arial" w:cs="Arial"/>
+          <w:sz w:val="16"/>
+          <w:szCs w:val="16"/>
+        </w:rPr>
+        <w:t>nexta</w:t>
+      </w:r>
+      <w:proofErr w:type="spellEnd"/>
+      <w:r>
+        <w:rPr>
+          <w:rFonts w:ascii="Arial" w:hAnsi="Arial" w:cs="Arial"/>
+          <w:sz w:val="16"/>
+          <w:szCs w:val="16"/>
+        </w:rPr>
+        <w:t xml:space="preserve"> -&gt;agent dialog)</w:t>
       </w:r>
     </w:p>
     <w:p>
@@ -1868,8 +1877,18 @@
           <w:sz w:val="16"/>
           <w:szCs w:val="16"/>
         </w:rPr>
-        <w:t>6. Load node.csv in Nexta</w:t>
-      </w:r>
+        <w:t xml:space="preserve">6. Load node.csv in </w:t>
+      </w:r>
+      <w:proofErr w:type="spellStart"/>
+      <w:r>
+        <w:rPr>
+          <w:rFonts w:ascii="Arial" w:hAnsi="Arial" w:cs="Arial"/>
+          <w:sz w:val="16"/>
+          <w:szCs w:val="16"/>
+        </w:rPr>
+        <w:t>Nexta</w:t>
+      </w:r>
+      <w:proofErr w:type="spellEnd"/>
     </w:p>
     <w:p>
       <w:pPr>
@@ -1882,7 +1901,7 @@
       </w:pPr>
     </w:p>
     <w:sectPr>
-      <w:footerReference w:type="default" r:id="rId9"/>
+      <w:footerReference w:type="default" r:id="rId10"/>
       <w:pgSz w:w="11906" w:h="16838"/>
       <w:pgMar w:top="1440" w:right="1800" w:bottom="1440" w:left="1800" w:header="851" w:footer="992" w:gutter="0"/>
       <w:cols w:space="425"/>
@@ -2998,7 +3017,6 @@
   <w:style w:type="character" w:default="1" w:styleId="DefaultParagraphFont">
     <w:name w:val="Default Paragraph Font"/>
     <w:uiPriority w:val="1"/>
-    <w:semiHidden/>
     <w:unhideWhenUsed/>
   </w:style>
   <w:style w:type="table" w:default="1" w:styleId="TableNormal">

</xml_diff>